<commit_message>
BTVN tuan 3 va updateW12
</commit_message>
<xml_diff>
--- a/RequirementAnalysis/Đặc tả Use case cho vai trò chủ thuê.docx
+++ b/RequirementAnalysis/Đặc tả Use case cho vai trò chủ thuê.docx
@@ -75,9 +75,9 @@
           <w:lang w:val="en-US"/>
         </w:rPr>
         <w:drawing>
-          <wp:inline distT="0" distB="0" distL="0" distR="0" wp14:anchorId="66DD5EBA" wp14:editId="6D98A262">
-            <wp:extent cx="2841857" cy="1782233"/>
-            <wp:effectExtent l="0" t="0" r="0" b="8890"/>
+          <wp:inline distT="0" distB="0" distL="0" distR="0" wp14:anchorId="254AFD80" wp14:editId="315F2137">
+            <wp:extent cx="5890260" cy="3704697"/>
+            <wp:effectExtent l="0" t="0" r="0" b="0"/>
             <wp:docPr id="1" name="Picture 1"/>
             <wp:cNvGraphicFramePr>
               <a:graphicFrameLocks xmlns:a="http://schemas.openxmlformats.org/drawingml/2006/main" noChangeAspect="1"/>
@@ -98,7 +98,7 @@
                   <pic:spPr>
                     <a:xfrm>
                       <a:off x="0" y="0"/>
-                      <a:ext cx="2851226" cy="1788108"/>
+                      <a:ext cx="5894238" cy="3707199"/>
                     </a:xfrm>
                     <a:prstGeom prst="rect">
                       <a:avLst/>
@@ -115,10 +115,17 @@
           <w:noProof/>
           <w:lang w:val="en-US"/>
         </w:rPr>
+        <w:t xml:space="preserve"> </w:t>
+      </w:r>
+      <w:r>
+        <w:rPr>
+          <w:noProof/>
+          <w:lang w:val="en-US"/>
+        </w:rPr>
         <w:drawing>
-          <wp:inline distT="0" distB="0" distL="0" distR="0" wp14:anchorId="00A46352" wp14:editId="3D82E4D4">
-            <wp:extent cx="2784231" cy="1938845"/>
-            <wp:effectExtent l="0" t="0" r="0" b="4445"/>
+          <wp:inline distT="0" distB="0" distL="0" distR="0" wp14:anchorId="52D9E0B8" wp14:editId="4F402F00">
+            <wp:extent cx="5842617" cy="4114800"/>
+            <wp:effectExtent l="0" t="0" r="6350" b="0"/>
             <wp:docPr id="2" name="Picture 2"/>
             <wp:cNvGraphicFramePr>
               <a:graphicFrameLocks xmlns:a="http://schemas.openxmlformats.org/drawingml/2006/main" noChangeAspect="1"/>
@@ -139,7 +146,7 @@
                   <pic:spPr>
                     <a:xfrm>
                       <a:off x="0" y="0"/>
-                      <a:ext cx="2822790" cy="1965696"/>
+                      <a:ext cx="5843392" cy="4115346"/>
                     </a:xfrm>
                     <a:prstGeom prst="rect">
                       <a:avLst/>
@@ -877,7 +884,6 @@
           <w:color w:val="5B9BD5" w:themeColor="accent1"/>
           <w:lang w:val="en-US"/>
         </w:rPr>
-        <w:lastRenderedPageBreak/>
         <w:t xml:space="preserve">Đặc tả chức năng </w:t>
       </w:r>
       <w:r>
@@ -886,7 +892,7 @@
           <w:color w:val="5B9BD5" w:themeColor="accent1"/>
           <w:lang w:val="en-US"/>
         </w:rPr>
-        <w:t>Chuyển đổi trạng thái sẵn sàng</w:t>
+        <w:t>Tạm ngưng dùng dịch vụ</w:t>
       </w:r>
       <w:r>
         <w:rPr>
@@ -944,7 +950,7 @@
                 <w:color w:val="000000" w:themeColor="text1"/>
                 <w:lang w:val="en-US"/>
               </w:rPr>
-              <w:t>Chuyển đổi trạng thái sẵn sàng</w:t>
+              <w:t>Tạm ngưng dùng dịch vụ</w:t>
             </w:r>
           </w:p>
           <w:p>
@@ -997,14 +1003,7 @@
                 <w:color w:val="000000" w:themeColor="text1"/>
                 <w:lang w:val="en-US"/>
               </w:rPr>
-              <w:t xml:space="preserve">Là chủ thuê, tôi </w:t>
-            </w:r>
-            <w:r>
-              <w:rPr>
-                <w:color w:val="000000" w:themeColor="text1"/>
-                <w:lang w:val="en-US"/>
-              </w:rPr>
-              <w:t>không muốn nhận khách khi tôi không sẵn sàng, tôi muốn ẩn đi dịch vụ của mình một thời gian</w:t>
+              <w:t>Là chủ thuê, tôi không muốn nhận khách khi tôi không sẵn sàng, tôi muốn ẩn đi dịch vụ của mình một thời gian</w:t>
             </w:r>
           </w:p>
           <w:p>
@@ -1195,6 +1194,7 @@
                 <w:color w:val="000000" w:themeColor="text1"/>
                 <w:lang w:val="en-US"/>
               </w:rPr>
+              <w:lastRenderedPageBreak/>
               <w:t>Tiền điều kiện</w:t>
             </w:r>
           </w:p>
@@ -1566,7 +1566,15 @@
           <w:color w:val="5B9BD5" w:themeColor="accent1"/>
           <w:lang w:val="en-US"/>
         </w:rPr>
-        <w:t xml:space="preserve"> phòng</w:t>
+        <w:t xml:space="preserve"> </w:t>
+      </w:r>
+      <w:r>
+        <w:rPr>
+          <w:b/>
+          <w:color w:val="5B9BD5" w:themeColor="accent1"/>
+          <w:lang w:val="en-US"/>
+        </w:rPr>
+        <w:t>nhà</w:t>
       </w:r>
       <w:r>
         <w:rPr>
@@ -1624,7 +1632,14 @@
                 <w:color w:val="000000" w:themeColor="text1"/>
                 <w:lang w:val="en-US"/>
               </w:rPr>
-              <w:t>Thêm phòng</w:t>
+              <w:t xml:space="preserve">Thêm </w:t>
+            </w:r>
+            <w:r>
+              <w:rPr>
+                <w:color w:val="000000" w:themeColor="text1"/>
+                <w:lang w:val="en-US"/>
+              </w:rPr>
+              <w:t>nhà</w:t>
             </w:r>
           </w:p>
           <w:p>
@@ -1677,7 +1692,35 @@
                 <w:color w:val="000000" w:themeColor="text1"/>
                 <w:lang w:val="en-US"/>
               </w:rPr>
-              <w:t>Là chủ thuê, tôi muốn thêm phòng trên hệ thống quản lí phòng của tôi để cho khách thuê thấy</w:t>
+              <w:t xml:space="preserve">Là chủ thuê, tôi muốn thêm </w:t>
+            </w:r>
+            <w:r>
+              <w:rPr>
+                <w:color w:val="000000" w:themeColor="text1"/>
+                <w:lang w:val="en-US"/>
+              </w:rPr>
+              <w:t>nhà</w:t>
+            </w:r>
+            <w:r>
+              <w:rPr>
+                <w:color w:val="000000" w:themeColor="text1"/>
+                <w:lang w:val="en-US"/>
+              </w:rPr>
+              <w:t xml:space="preserve"> trên hệ thống quản lí </w:t>
+            </w:r>
+            <w:r>
+              <w:rPr>
+                <w:color w:val="000000" w:themeColor="text1"/>
+                <w:lang w:val="en-US"/>
+              </w:rPr>
+              <w:t>nhà</w:t>
+            </w:r>
+            <w:r>
+              <w:rPr>
+                <w:color w:val="000000" w:themeColor="text1"/>
+                <w:lang w:val="en-US"/>
+              </w:rPr>
+              <w:t xml:space="preserve"> của tôi để cho khách thuê thấy</w:t>
             </w:r>
           </w:p>
         </w:tc>
@@ -1820,7 +1863,14 @@
                 <w:color w:val="000000" w:themeColor="text1"/>
                 <w:lang w:val="en-US"/>
               </w:rPr>
-              <w:t>Chủ thuê ấn nút thêm phòng</w:t>
+              <w:t xml:space="preserve">Chủ thuê ấn nút thêm </w:t>
+            </w:r>
+            <w:r>
+              <w:rPr>
+                <w:color w:val="000000" w:themeColor="text1"/>
+                <w:lang w:val="en-US"/>
+              </w:rPr>
+              <w:t>nhà</w:t>
             </w:r>
           </w:p>
           <w:p>
@@ -1898,7 +1948,21 @@
                 <w:color w:val="000000" w:themeColor="text1"/>
                 <w:lang w:val="en-US"/>
               </w:rPr>
-              <w:t>Thêm đầy đủ thông tin phòng đăng</w:t>
+              <w:t xml:space="preserve">Thêm đầy đủ thông tin </w:t>
+            </w:r>
+            <w:r>
+              <w:rPr>
+                <w:color w:val="000000" w:themeColor="text1"/>
+                <w:lang w:val="en-US"/>
+              </w:rPr>
+              <w:t>nhà</w:t>
+            </w:r>
+            <w:r>
+              <w:rPr>
+                <w:color w:val="000000" w:themeColor="text1"/>
+                <w:lang w:val="en-US"/>
+              </w:rPr>
+              <w:t xml:space="preserve"> đăng</w:t>
             </w:r>
           </w:p>
           <w:p>
@@ -1956,7 +2020,14 @@
                 <w:color w:val="000000" w:themeColor="text1"/>
                 <w:lang w:val="en-US"/>
               </w:rPr>
-              <w:t>Chờ admin hệ thống xét duyệt đơn đăng phòng</w:t>
+              <w:t xml:space="preserve">Chờ admin hệ thống xét duyệt đơn đăng </w:t>
+            </w:r>
+            <w:r>
+              <w:rPr>
+                <w:color w:val="000000" w:themeColor="text1"/>
+                <w:lang w:val="en-US"/>
+              </w:rPr>
+              <w:t>nhà</w:t>
             </w:r>
           </w:p>
           <w:p>
@@ -1976,7 +2047,35 @@
                 <w:color w:val="000000" w:themeColor="text1"/>
                 <w:lang w:val="en-US"/>
               </w:rPr>
-              <w:t>Hiện phòng với trạng thái đang chờ duyệt ở mục quản lí phòng của chủ thuê</w:t>
+              <w:t xml:space="preserve">Hiện </w:t>
+            </w:r>
+            <w:r>
+              <w:rPr>
+                <w:color w:val="000000" w:themeColor="text1"/>
+                <w:lang w:val="en-US"/>
+              </w:rPr>
+              <w:t>nhà</w:t>
+            </w:r>
+            <w:r>
+              <w:rPr>
+                <w:color w:val="000000" w:themeColor="text1"/>
+                <w:lang w:val="en-US"/>
+              </w:rPr>
+              <w:t xml:space="preserve"> với trạng thái đang chờ duyệt ở mục quản lí </w:t>
+            </w:r>
+            <w:r>
+              <w:rPr>
+                <w:color w:val="000000" w:themeColor="text1"/>
+                <w:lang w:val="en-US"/>
+              </w:rPr>
+              <w:t>nhà</w:t>
+            </w:r>
+            <w:r>
+              <w:rPr>
+                <w:color w:val="000000" w:themeColor="text1"/>
+                <w:lang w:val="en-US"/>
+              </w:rPr>
+              <w:t xml:space="preserve"> của chủ thuê</w:t>
             </w:r>
           </w:p>
           <w:p>
@@ -1996,8 +2095,21 @@
                 <w:color w:val="000000" w:themeColor="text1"/>
                 <w:lang w:val="en-US"/>
               </w:rPr>
-              <w:lastRenderedPageBreak/>
-              <w:t>Nếu thành công sẽ hiện trạng thái thành công ở mục quản lí phòng của chủ thuê</w:t>
+              <w:t xml:space="preserve">Nếu thành công sẽ hiện trạng thái thành công ở mục quản lí </w:t>
+            </w:r>
+            <w:r>
+              <w:rPr>
+                <w:color w:val="000000" w:themeColor="text1"/>
+                <w:lang w:val="en-US"/>
+              </w:rPr>
+              <w:t>nhà</w:t>
+            </w:r>
+            <w:r>
+              <w:rPr>
+                <w:color w:val="000000" w:themeColor="text1"/>
+                <w:lang w:val="en-US"/>
+              </w:rPr>
+              <w:t xml:space="preserve"> của chủ thuê</w:t>
             </w:r>
           </w:p>
           <w:p>
@@ -2017,18 +2129,34 @@
                 <w:color w:val="000000" w:themeColor="text1"/>
                 <w:lang w:val="en-US"/>
               </w:rPr>
-              <w:t>Nếu thất bại sẽ hiện trạng thái thất bại ở mục quản lí phòng của chủ thuê</w:t>
-            </w:r>
-          </w:p>
-          <w:p>
-            <w:pPr>
-              <w:rPr>
-                <w:color w:val="000000" w:themeColor="text1"/>
-                <w:lang w:val="en-US"/>
-              </w:rPr>
-            </w:pPr>
-          </w:p>
-        </w:tc>
+              <w:t xml:space="preserve">Nếu thất bại sẽ hiện trạng thái thất bại ở mục quản lí </w:t>
+            </w:r>
+            <w:r>
+              <w:rPr>
+                <w:color w:val="000000" w:themeColor="text1"/>
+                <w:lang w:val="en-US"/>
+              </w:rPr>
+              <w:t>nhà</w:t>
+            </w:r>
+            <w:r>
+              <w:rPr>
+                <w:color w:val="000000" w:themeColor="text1"/>
+                <w:lang w:val="en-US"/>
+              </w:rPr>
+              <w:t xml:space="preserve"> của chủ thuê</w:t>
+            </w:r>
+          </w:p>
+          <w:p>
+            <w:pPr>
+              <w:rPr>
+                <w:color w:val="000000" w:themeColor="text1"/>
+                <w:lang w:val="en-US"/>
+              </w:rPr>
+            </w:pPr>
+          </w:p>
+        </w:tc>
+        <w:bookmarkStart w:id="0" w:name="_GoBack"/>
+        <w:bookmarkEnd w:id="0"/>
       </w:tr>
       <w:tr>
         <w:trPr>
@@ -2050,7 +2178,6 @@
                 <w:color w:val="000000" w:themeColor="text1"/>
                 <w:lang w:val="en-US"/>
               </w:rPr>
-              <w:lastRenderedPageBreak/>
               <w:t>Luồng cơ bản</w:t>
             </w:r>
           </w:p>
@@ -2064,7 +2191,7 @@
               <w:pStyle w:val="ListParagraph"/>
               <w:numPr>
                 <w:ilvl w:val="0"/>
-                <w:numId w:val="7"/>
+                <w:numId w:val="15"/>
               </w:numPr>
               <w:rPr>
                 <w:color w:val="000000" w:themeColor="text1"/>
@@ -2076,7 +2203,21 @@
                 <w:color w:val="000000" w:themeColor="text1"/>
                 <w:lang w:val="en-US"/>
               </w:rPr>
-              <w:t>Chủ thuê ấn vào nút thêm phòng để hiện trang nhập</w:t>
+              <w:t xml:space="preserve">Chủ thuê ấn vào nút thêm </w:t>
+            </w:r>
+            <w:r>
+              <w:rPr>
+                <w:color w:val="000000" w:themeColor="text1"/>
+                <w:lang w:val="en-US"/>
+              </w:rPr>
+              <w:t>nhà</w:t>
+            </w:r>
+            <w:r>
+              <w:rPr>
+                <w:color w:val="000000" w:themeColor="text1"/>
+                <w:lang w:val="en-US"/>
+              </w:rPr>
+              <w:t xml:space="preserve"> để hiện trang nhập</w:t>
             </w:r>
           </w:p>
           <w:p>
@@ -2084,7 +2225,7 @@
               <w:pStyle w:val="ListParagraph"/>
               <w:numPr>
                 <w:ilvl w:val="0"/>
-                <w:numId w:val="7"/>
+                <w:numId w:val="15"/>
               </w:numPr>
               <w:rPr>
                 <w:color w:val="000000" w:themeColor="text1"/>
@@ -2096,7 +2237,14 @@
                 <w:color w:val="000000" w:themeColor="text1"/>
                 <w:lang w:val="en-US"/>
               </w:rPr>
-              <w:t>Chủ thuê nhập các thông tin được yêu cầu để đăng phòng</w:t>
+              <w:t xml:space="preserve">Chủ thuê nhập các thông tin được yêu cầu để đăng </w:t>
+            </w:r>
+            <w:r>
+              <w:rPr>
+                <w:color w:val="000000" w:themeColor="text1"/>
+                <w:lang w:val="en-US"/>
+              </w:rPr>
+              <w:t>nhà</w:t>
             </w:r>
           </w:p>
           <w:p>
@@ -2104,7 +2252,7 @@
               <w:pStyle w:val="ListParagraph"/>
               <w:numPr>
                 <w:ilvl w:val="0"/>
-                <w:numId w:val="7"/>
+                <w:numId w:val="15"/>
               </w:numPr>
               <w:rPr>
                 <w:color w:val="000000" w:themeColor="text1"/>
@@ -2116,7 +2264,14 @@
                 <w:color w:val="000000" w:themeColor="text1"/>
                 <w:lang w:val="en-US"/>
               </w:rPr>
-              <w:t>Chủ thuê ấn nút xác nhận đăng phòng</w:t>
+              <w:t xml:space="preserve">Chủ thuê ấn nút xác nhận đăng </w:t>
+            </w:r>
+            <w:r>
+              <w:rPr>
+                <w:color w:val="000000" w:themeColor="text1"/>
+                <w:lang w:val="en-US"/>
+              </w:rPr>
+              <w:t>nhà</w:t>
             </w:r>
           </w:p>
           <w:p>
@@ -2124,7 +2279,7 @@
               <w:pStyle w:val="ListParagraph"/>
               <w:numPr>
                 <w:ilvl w:val="0"/>
-                <w:numId w:val="7"/>
+                <w:numId w:val="15"/>
               </w:numPr>
               <w:rPr>
                 <w:color w:val="000000" w:themeColor="text1"/>
@@ -2144,7 +2299,7 @@
               <w:pStyle w:val="ListParagraph"/>
               <w:numPr>
                 <w:ilvl w:val="0"/>
-                <w:numId w:val="7"/>
+                <w:numId w:val="15"/>
               </w:numPr>
               <w:rPr>
                 <w:color w:val="000000" w:themeColor="text1"/>
@@ -2156,7 +2311,35 @@
                 <w:color w:val="000000" w:themeColor="text1"/>
                 <w:lang w:val="en-US"/>
               </w:rPr>
-              <w:t>Hệ thống đưa phòng vừa đăng lên danh sách quản lí phòng của chủ thuê với trạng thái đang chờ duyệt</w:t>
+              <w:t xml:space="preserve">Hệ thống đưa </w:t>
+            </w:r>
+            <w:r>
+              <w:rPr>
+                <w:color w:val="000000" w:themeColor="text1"/>
+                <w:lang w:val="en-US"/>
+              </w:rPr>
+              <w:t>nhà</w:t>
+            </w:r>
+            <w:r>
+              <w:rPr>
+                <w:color w:val="000000" w:themeColor="text1"/>
+                <w:lang w:val="en-US"/>
+              </w:rPr>
+              <w:t xml:space="preserve"> vừa đăng lên danh sách quản lí </w:t>
+            </w:r>
+            <w:r>
+              <w:rPr>
+                <w:color w:val="000000" w:themeColor="text1"/>
+                <w:lang w:val="en-US"/>
+              </w:rPr>
+              <w:t>nhà</w:t>
+            </w:r>
+            <w:r>
+              <w:rPr>
+                <w:color w:val="000000" w:themeColor="text1"/>
+                <w:lang w:val="en-US"/>
+              </w:rPr>
+              <w:t xml:space="preserve"> của chủ thuê với trạng thái đang chờ duyệt</w:t>
             </w:r>
           </w:p>
           <w:p>
@@ -2164,7 +2347,7 @@
               <w:pStyle w:val="ListParagraph"/>
               <w:numPr>
                 <w:ilvl w:val="0"/>
-                <w:numId w:val="7"/>
+                <w:numId w:val="15"/>
               </w:numPr>
               <w:rPr>
                 <w:color w:val="000000" w:themeColor="text1"/>
@@ -2176,7 +2359,21 @@
                 <w:color w:val="000000" w:themeColor="text1"/>
                 <w:lang w:val="en-US"/>
               </w:rPr>
-              <w:t>Hệ thống chuyển trang danh sách quản lí phòng cho chủ thuê</w:t>
+              <w:t xml:space="preserve">Hệ thống chuyển trang danh sách quản lí </w:t>
+            </w:r>
+            <w:r>
+              <w:rPr>
+                <w:color w:val="000000" w:themeColor="text1"/>
+                <w:lang w:val="en-US"/>
+              </w:rPr>
+              <w:t>nhà</w:t>
+            </w:r>
+            <w:r>
+              <w:rPr>
+                <w:color w:val="000000" w:themeColor="text1"/>
+                <w:lang w:val="en-US"/>
+              </w:rPr>
+              <w:t xml:space="preserve"> cho chủ thuê</w:t>
             </w:r>
           </w:p>
           <w:p>
@@ -2256,6 +2453,7 @@
                 <w:color w:val="000000" w:themeColor="text1"/>
                 <w:lang w:val="en-US"/>
               </w:rPr>
+              <w:lastRenderedPageBreak/>
               <w:t>Luồng ngoại lệ</w:t>
             </w:r>
           </w:p>
@@ -2290,7 +2488,21 @@
                 <w:color w:val="000000" w:themeColor="text1"/>
                 <w:lang w:val="en-US"/>
               </w:rPr>
-              <w:t>ận thông tin phòng không đầy đủ và đẩy thông báo cho chủ thuê</w:t>
+              <w:t xml:space="preserve">ận thông tin </w:t>
+            </w:r>
+            <w:r>
+              <w:rPr>
+                <w:color w:val="000000" w:themeColor="text1"/>
+                <w:lang w:val="en-US"/>
+              </w:rPr>
+              <w:t>nhà</w:t>
+            </w:r>
+            <w:r>
+              <w:rPr>
+                <w:color w:val="000000" w:themeColor="text1"/>
+                <w:lang w:val="en-US"/>
+              </w:rPr>
+              <w:t xml:space="preserve"> không đầy đủ và đẩy thông báo cho chủ thuê</w:t>
             </w:r>
           </w:p>
           <w:p>
@@ -2322,7 +2534,28 @@
                 <w:color w:val="000000" w:themeColor="text1"/>
                 <w:lang w:val="en-US"/>
               </w:rPr>
-              <w:t>4a2. Chủ thuê hủy đăng phòng và chuyển trang về quản lí phòng</w:t>
+              <w:t xml:space="preserve">4a2. Chủ thuê hủy đăng </w:t>
+            </w:r>
+            <w:r>
+              <w:rPr>
+                <w:color w:val="000000" w:themeColor="text1"/>
+                <w:lang w:val="en-US"/>
+              </w:rPr>
+              <w:t>nhà</w:t>
+            </w:r>
+            <w:r>
+              <w:rPr>
+                <w:color w:val="000000" w:themeColor="text1"/>
+                <w:lang w:val="en-US"/>
+              </w:rPr>
+              <w:t xml:space="preserve"> và chuyển trang về quản lí </w:t>
+            </w:r>
+            <w:r>
+              <w:rPr>
+                <w:color w:val="000000" w:themeColor="text1"/>
+                <w:lang w:val="en-US"/>
+              </w:rPr>
+              <w:t>nhà</w:t>
             </w:r>
           </w:p>
           <w:p>
@@ -2364,7 +2597,31 @@
           <w:color w:val="5B9BD5" w:themeColor="accent1"/>
           <w:lang w:val="en-US"/>
         </w:rPr>
-        <w:t>Xóa phòng:</w:t>
+        <w:t>Hủy đăng</w:t>
+      </w:r>
+      <w:r>
+        <w:rPr>
+          <w:b/>
+          <w:color w:val="5B9BD5" w:themeColor="accent1"/>
+          <w:lang w:val="en-US"/>
+        </w:rPr>
+        <w:t xml:space="preserve"> </w:t>
+      </w:r>
+      <w:r>
+        <w:rPr>
+          <w:b/>
+          <w:color w:val="5B9BD5" w:themeColor="accent1"/>
+          <w:lang w:val="en-US"/>
+        </w:rPr>
+        <w:t>nhà</w:t>
+      </w:r>
+      <w:r>
+        <w:rPr>
+          <w:b/>
+          <w:color w:val="5B9BD5" w:themeColor="accent1"/>
+          <w:lang w:val="en-US"/>
+        </w:rPr>
+        <w:t>:</w:t>
       </w:r>
     </w:p>
     <w:tbl>
@@ -2414,7 +2671,21 @@
                 <w:color w:val="000000" w:themeColor="text1"/>
                 <w:lang w:val="en-US"/>
               </w:rPr>
-              <w:t>Xóa phòng</w:t>
+              <w:t>Hủy đăng</w:t>
+            </w:r>
+            <w:r>
+              <w:rPr>
+                <w:color w:val="000000" w:themeColor="text1"/>
+                <w:lang w:val="en-US"/>
+              </w:rPr>
+              <w:t xml:space="preserve"> </w:t>
+            </w:r>
+            <w:r>
+              <w:rPr>
+                <w:color w:val="000000" w:themeColor="text1"/>
+                <w:lang w:val="en-US"/>
+              </w:rPr>
+              <w:t>nhà</w:t>
             </w:r>
           </w:p>
           <w:p>
@@ -2467,7 +2738,21 @@
                 <w:color w:val="000000" w:themeColor="text1"/>
                 <w:lang w:val="en-US"/>
               </w:rPr>
-              <w:t>Là chủ thuê, tôi muốn xóa những phòng đã đăng</w:t>
+              <w:t xml:space="preserve">Là chủ thuê, tôi muốn xóa những </w:t>
+            </w:r>
+            <w:r>
+              <w:rPr>
+                <w:color w:val="000000" w:themeColor="text1"/>
+                <w:lang w:val="en-US"/>
+              </w:rPr>
+              <w:t>nhà</w:t>
+            </w:r>
+            <w:r>
+              <w:rPr>
+                <w:color w:val="000000" w:themeColor="text1"/>
+                <w:lang w:val="en-US"/>
+              </w:rPr>
+              <w:t xml:space="preserve"> đã đăng</w:t>
             </w:r>
           </w:p>
         </w:tc>
@@ -2617,7 +2902,28 @@
                 <w:color w:val="000000" w:themeColor="text1"/>
                 <w:lang w:val="en-US"/>
               </w:rPr>
-              <w:t xml:space="preserve"> xóa của phòng đó trong danh sách quản lí phòng</w:t>
+              <w:t xml:space="preserve"> xóa của </w:t>
+            </w:r>
+            <w:r>
+              <w:rPr>
+                <w:color w:val="000000" w:themeColor="text1"/>
+                <w:lang w:val="en-US"/>
+              </w:rPr>
+              <w:t>nhà</w:t>
+            </w:r>
+            <w:r>
+              <w:rPr>
+                <w:color w:val="000000" w:themeColor="text1"/>
+                <w:lang w:val="en-US"/>
+              </w:rPr>
+              <w:t xml:space="preserve"> đó trong danh sách quản lí </w:t>
+            </w:r>
+            <w:r>
+              <w:rPr>
+                <w:color w:val="000000" w:themeColor="text1"/>
+                <w:lang w:val="en-US"/>
+              </w:rPr>
+              <w:t>nhà</w:t>
             </w:r>
           </w:p>
         </w:tc>
@@ -2687,7 +2993,21 @@
                 <w:color w:val="000000" w:themeColor="text1"/>
                 <w:lang w:val="en-US"/>
               </w:rPr>
-              <w:t>Phải có phòng để xóa</w:t>
+              <w:t xml:space="preserve">Phải có </w:t>
+            </w:r>
+            <w:r>
+              <w:rPr>
+                <w:color w:val="000000" w:themeColor="text1"/>
+                <w:lang w:val="en-US"/>
+              </w:rPr>
+              <w:t>nhà</w:t>
+            </w:r>
+            <w:r>
+              <w:rPr>
+                <w:color w:val="000000" w:themeColor="text1"/>
+                <w:lang w:val="en-US"/>
+              </w:rPr>
+              <w:t xml:space="preserve"> để xóa</w:t>
             </w:r>
           </w:p>
           <w:p>
@@ -2707,7 +3027,14 @@
                 <w:color w:val="000000" w:themeColor="text1"/>
                 <w:lang w:val="en-US"/>
               </w:rPr>
-              <w:t>Phòng xóa phải không có khách thuê trong thời điểm hiện tại và tương lai</w:t>
+              <w:t>Nhà</w:t>
+            </w:r>
+            <w:r>
+              <w:rPr>
+                <w:color w:val="000000" w:themeColor="text1"/>
+                <w:lang w:val="en-US"/>
+              </w:rPr>
+              <w:t xml:space="preserve"> xóa phải không có khách thuê trong thời điểm hiện tại và tương lai</w:t>
             </w:r>
           </w:p>
           <w:p>
@@ -2765,7 +3092,21 @@
                 <w:color w:val="000000" w:themeColor="text1"/>
                 <w:lang w:val="en-US"/>
               </w:rPr>
-              <w:t>Hệ thống thông báo phòng xóa</w:t>
+              <w:t xml:space="preserve">Hệ thống thông báo </w:t>
+            </w:r>
+            <w:r>
+              <w:rPr>
+                <w:color w:val="000000" w:themeColor="text1"/>
+                <w:lang w:val="en-US"/>
+              </w:rPr>
+              <w:t>nhà</w:t>
+            </w:r>
+            <w:r>
+              <w:rPr>
+                <w:color w:val="000000" w:themeColor="text1"/>
+                <w:lang w:val="en-US"/>
+              </w:rPr>
+              <w:t xml:space="preserve"> xóa</w:t>
             </w:r>
           </w:p>
           <w:p>
@@ -2823,7 +3164,14 @@
                 <w:color w:val="000000" w:themeColor="text1"/>
                 <w:lang w:val="en-US"/>
               </w:rPr>
-              <w:t>Chủ thuê truy cập mục quản lí phòng</w:t>
+              <w:t xml:space="preserve">Chủ thuê truy cập mục quản lí </w:t>
+            </w:r>
+            <w:r>
+              <w:rPr>
+                <w:color w:val="000000" w:themeColor="text1"/>
+                <w:lang w:val="en-US"/>
+              </w:rPr>
+              <w:t>nhà</w:t>
             </w:r>
           </w:p>
           <w:p>
@@ -2843,7 +3191,21 @@
                 <w:color w:val="000000" w:themeColor="text1"/>
                 <w:lang w:val="en-US"/>
               </w:rPr>
-              <w:t>Hệ thống hiện các danh sách phòng đã đăng của chủ thuê</w:t>
+              <w:t xml:space="preserve">Hệ thống hiện các danh sách </w:t>
+            </w:r>
+            <w:r>
+              <w:rPr>
+                <w:color w:val="000000" w:themeColor="text1"/>
+                <w:lang w:val="en-US"/>
+              </w:rPr>
+              <w:t>nhà</w:t>
+            </w:r>
+            <w:r>
+              <w:rPr>
+                <w:color w:val="000000" w:themeColor="text1"/>
+                <w:lang w:val="en-US"/>
+              </w:rPr>
+              <w:t xml:space="preserve"> đã đăng của chủ thuê</w:t>
             </w:r>
           </w:p>
           <w:p>
@@ -2863,7 +3225,21 @@
                 <w:color w:val="000000" w:themeColor="text1"/>
                 <w:lang w:val="en-US"/>
               </w:rPr>
-              <w:t>Chủ thuê ấn icon phòng muốn xóa</w:t>
+              <w:t xml:space="preserve">Chủ thuê ấn icon </w:t>
+            </w:r>
+            <w:r>
+              <w:rPr>
+                <w:color w:val="000000" w:themeColor="text1"/>
+                <w:lang w:val="en-US"/>
+              </w:rPr>
+              <w:t>nhà</w:t>
+            </w:r>
+            <w:r>
+              <w:rPr>
+                <w:color w:val="000000" w:themeColor="text1"/>
+                <w:lang w:val="en-US"/>
+              </w:rPr>
+              <w:t xml:space="preserve"> muốn xóa</w:t>
             </w:r>
           </w:p>
           <w:p>
@@ -2923,7 +3299,14 @@
                 <w:color w:val="000000" w:themeColor="text1"/>
                 <w:lang w:val="en-US"/>
               </w:rPr>
-              <w:t>Hệ thống kiểm tra tính hợp lệ và xóa phòng</w:t>
+              <w:t xml:space="preserve">Hệ thống kiểm tra tính hợp lệ và xóa </w:t>
+            </w:r>
+            <w:r>
+              <w:rPr>
+                <w:color w:val="000000" w:themeColor="text1"/>
+                <w:lang w:val="en-US"/>
+              </w:rPr>
+              <w:t>nhà</w:t>
             </w:r>
           </w:p>
           <w:p>
@@ -2943,7 +3326,35 @@
                 <w:color w:val="000000" w:themeColor="text1"/>
                 <w:lang w:val="en-US"/>
               </w:rPr>
-              <w:t>Hệ thống thông báo phòng đã được xóa và danh sách phòng được cập nhật trên giao diện của chủ thuê</w:t>
+              <w:t xml:space="preserve">Hệ thống thông báo </w:t>
+            </w:r>
+            <w:r>
+              <w:rPr>
+                <w:color w:val="000000" w:themeColor="text1"/>
+                <w:lang w:val="en-US"/>
+              </w:rPr>
+              <w:t>nhà</w:t>
+            </w:r>
+            <w:r>
+              <w:rPr>
+                <w:color w:val="000000" w:themeColor="text1"/>
+                <w:lang w:val="en-US"/>
+              </w:rPr>
+              <w:t xml:space="preserve"> đã được xóa và danh sách </w:t>
+            </w:r>
+            <w:r>
+              <w:rPr>
+                <w:color w:val="000000" w:themeColor="text1"/>
+                <w:lang w:val="en-US"/>
+              </w:rPr>
+              <w:t>nhà</w:t>
+            </w:r>
+            <w:r>
+              <w:rPr>
+                <w:color w:val="000000" w:themeColor="text1"/>
+                <w:lang w:val="en-US"/>
+              </w:rPr>
+              <w:t xml:space="preserve"> được cập nhật trên giao diện của chủ thuê</w:t>
             </w:r>
           </w:p>
           <w:p>
@@ -2973,7 +3384,6 @@
                 <w:color w:val="000000" w:themeColor="text1"/>
                 <w:lang w:val="en-US"/>
               </w:rPr>
-              <w:lastRenderedPageBreak/>
               <w:t>Luồng thay thế</w:t>
             </w:r>
           </w:p>
@@ -3060,22 +3470,50 @@
                 <w:color w:val="000000" w:themeColor="text1"/>
                 <w:lang w:val="en-US"/>
               </w:rPr>
-              <w:t>5a1. Hệ thống quay về giao diện danh sách phòng và dừng use case</w:t>
-            </w:r>
-          </w:p>
-          <w:p>
-            <w:pPr>
-              <w:rPr>
-                <w:color w:val="000000" w:themeColor="text1"/>
-                <w:lang w:val="en-US"/>
-              </w:rPr>
-            </w:pPr>
-            <w:r>
-              <w:rPr>
-                <w:color w:val="000000" w:themeColor="text1"/>
-                <w:lang w:val="en-US"/>
-              </w:rPr>
-              <w:t>6a. Hệ thống xác nhận việc xóa phòng là không hợp lệ và trả ra thông báo thất bại kèm lí do</w:t>
+              <w:t xml:space="preserve">5a1. Hệ thống quay về giao diện danh sách </w:t>
+            </w:r>
+            <w:r>
+              <w:rPr>
+                <w:color w:val="000000" w:themeColor="text1"/>
+                <w:lang w:val="en-US"/>
+              </w:rPr>
+              <w:t>nhà</w:t>
+            </w:r>
+            <w:r>
+              <w:rPr>
+                <w:color w:val="000000" w:themeColor="text1"/>
+                <w:lang w:val="en-US"/>
+              </w:rPr>
+              <w:t xml:space="preserve"> và dừng use case</w:t>
+            </w:r>
+          </w:p>
+          <w:p>
+            <w:pPr>
+              <w:rPr>
+                <w:color w:val="000000" w:themeColor="text1"/>
+                <w:lang w:val="en-US"/>
+              </w:rPr>
+            </w:pPr>
+            <w:r>
+              <w:rPr>
+                <w:color w:val="000000" w:themeColor="text1"/>
+                <w:lang w:val="en-US"/>
+              </w:rPr>
+              <w:t xml:space="preserve">6a. Hệ thống xác nhận việc xóa </w:t>
+            </w:r>
+            <w:r>
+              <w:rPr>
+                <w:color w:val="000000" w:themeColor="text1"/>
+                <w:lang w:val="en-US"/>
+              </w:rPr>
+              <w:t>nhà</w:t>
+            </w:r>
+            <w:r>
+              <w:rPr>
+                <w:color w:val="000000" w:themeColor="text1"/>
+                <w:lang w:val="en-US"/>
+              </w:rPr>
+              <w:t xml:space="preserve"> là không hợp lệ và trả ra thông báo thất bại kèm lí do</w:t>
             </w:r>
           </w:p>
           <w:p>
@@ -3091,7 +3529,21 @@
                 <w:color w:val="000000" w:themeColor="text1"/>
                 <w:lang w:val="en-US"/>
               </w:rPr>
-              <w:t>6a1. Hệ thống quay về giao diện danh sách phòng và dừng use case</w:t>
+              <w:t xml:space="preserve">6a1. Hệ thống quay về giao diện danh sách </w:t>
+            </w:r>
+            <w:r>
+              <w:rPr>
+                <w:color w:val="000000" w:themeColor="text1"/>
+                <w:lang w:val="en-US"/>
+              </w:rPr>
+              <w:t>nhà</w:t>
+            </w:r>
+            <w:r>
+              <w:rPr>
+                <w:color w:val="000000" w:themeColor="text1"/>
+                <w:lang w:val="en-US"/>
+              </w:rPr>
+              <w:t xml:space="preserve"> và dừng use case</w:t>
             </w:r>
           </w:p>
           <w:p>
@@ -3133,7 +3585,23 @@
           <w:color w:val="5B9BD5" w:themeColor="accent1"/>
           <w:lang w:val="en-US"/>
         </w:rPr>
-        <w:t xml:space="preserve"> Cập nhật thông tin phòng:</w:t>
+        <w:t xml:space="preserve"> Cập nhật thông tin </w:t>
+      </w:r>
+      <w:r>
+        <w:rPr>
+          <w:b/>
+          <w:color w:val="5B9BD5" w:themeColor="accent1"/>
+          <w:lang w:val="en-US"/>
+        </w:rPr>
+        <w:t>nhà</w:t>
+      </w:r>
+      <w:r>
+        <w:rPr>
+          <w:b/>
+          <w:color w:val="5B9BD5" w:themeColor="accent1"/>
+          <w:lang w:val="en-US"/>
+        </w:rPr>
+        <w:t>:</w:t>
       </w:r>
     </w:p>
     <w:tbl>
@@ -3183,7 +3651,14 @@
                 <w:color w:val="000000" w:themeColor="text1"/>
                 <w:lang w:val="en-US"/>
               </w:rPr>
-              <w:t>Cập nhật thông tin phòng</w:t>
+              <w:t xml:space="preserve">Cập nhật thông tin </w:t>
+            </w:r>
+            <w:r>
+              <w:rPr>
+                <w:color w:val="000000" w:themeColor="text1"/>
+                <w:lang w:val="en-US"/>
+              </w:rPr>
+              <w:t>nhà</w:t>
             </w:r>
           </w:p>
           <w:p>
@@ -3236,7 +3711,28 @@
                 <w:color w:val="000000" w:themeColor="text1"/>
                 <w:lang w:val="en-US"/>
               </w:rPr>
-              <w:t>Là chủ thuê, sau khi đã đăng phòng và thấy thông tin không còn hợp lí, tôi muốn sửa lại thông tin phòng</w:t>
+              <w:t xml:space="preserve">Là chủ thuê, sau khi đã đăng </w:t>
+            </w:r>
+            <w:r>
+              <w:rPr>
+                <w:color w:val="000000" w:themeColor="text1"/>
+                <w:lang w:val="en-US"/>
+              </w:rPr>
+              <w:t>nhà</w:t>
+            </w:r>
+            <w:r>
+              <w:rPr>
+                <w:color w:val="000000" w:themeColor="text1"/>
+                <w:lang w:val="en-US"/>
+              </w:rPr>
+              <w:t xml:space="preserve"> và thấy thông tin không còn hợp lí, tôi muốn sửa lại thông tin </w:t>
+            </w:r>
+            <w:r>
+              <w:rPr>
+                <w:color w:val="000000" w:themeColor="text1"/>
+                <w:lang w:val="en-US"/>
+              </w:rPr>
+              <w:t>nhà</w:t>
             </w:r>
           </w:p>
           <w:p>
@@ -3269,6 +3765,7 @@
                 <w:color w:val="000000" w:themeColor="text1"/>
                 <w:lang w:val="en-US"/>
               </w:rPr>
+              <w:lastRenderedPageBreak/>
               <w:t>Tác nhân</w:t>
             </w:r>
           </w:p>
@@ -3387,7 +3884,28 @@
                 <w:color w:val="000000" w:themeColor="text1"/>
                 <w:lang w:val="en-US"/>
               </w:rPr>
-              <w:t>Chủ thuê ấn icon cập nhật của phòng đó trong danh sách quản lí phòng</w:t>
+              <w:t xml:space="preserve">Chủ thuê ấn icon cập nhật của </w:t>
+            </w:r>
+            <w:r>
+              <w:rPr>
+                <w:color w:val="000000" w:themeColor="text1"/>
+                <w:lang w:val="en-US"/>
+              </w:rPr>
+              <w:t>nhà</w:t>
+            </w:r>
+            <w:r>
+              <w:rPr>
+                <w:color w:val="000000" w:themeColor="text1"/>
+                <w:lang w:val="en-US"/>
+              </w:rPr>
+              <w:t xml:space="preserve"> đó trong danh sách quản lí </w:t>
+            </w:r>
+            <w:r>
+              <w:rPr>
+                <w:color w:val="000000" w:themeColor="text1"/>
+                <w:lang w:val="en-US"/>
+              </w:rPr>
+              <w:t>nhà</w:t>
             </w:r>
           </w:p>
         </w:tc>
@@ -3457,7 +3975,21 @@
                 <w:color w:val="000000" w:themeColor="text1"/>
                 <w:lang w:val="en-US"/>
               </w:rPr>
-              <w:t>Phải có phòng để cập nhật</w:t>
+              <w:t xml:space="preserve">Phải có </w:t>
+            </w:r>
+            <w:r>
+              <w:rPr>
+                <w:color w:val="000000" w:themeColor="text1"/>
+                <w:lang w:val="en-US"/>
+              </w:rPr>
+              <w:t>nhà</w:t>
+            </w:r>
+            <w:r>
+              <w:rPr>
+                <w:color w:val="000000" w:themeColor="text1"/>
+                <w:lang w:val="en-US"/>
+              </w:rPr>
+              <w:t xml:space="preserve"> để cập nhật</w:t>
             </w:r>
           </w:p>
           <w:p>
@@ -3517,7 +4049,21 @@
                 <w:color w:val="000000" w:themeColor="text1"/>
                 <w:lang w:val="en-US"/>
               </w:rPr>
-              <w:t>Hệ thống thông báo phòng được cập nhật thành công</w:t>
+              <w:t xml:space="preserve">Hệ thống thông báo </w:t>
+            </w:r>
+            <w:r>
+              <w:rPr>
+                <w:color w:val="000000" w:themeColor="text1"/>
+                <w:lang w:val="en-US"/>
+              </w:rPr>
+              <w:t>nhà</w:t>
+            </w:r>
+            <w:r>
+              <w:rPr>
+                <w:color w:val="000000" w:themeColor="text1"/>
+                <w:lang w:val="en-US"/>
+              </w:rPr>
+              <w:t xml:space="preserve"> được cập nhật thành công</w:t>
             </w:r>
           </w:p>
           <w:p>
@@ -3575,7 +4121,14 @@
                 <w:color w:val="000000" w:themeColor="text1"/>
                 <w:lang w:val="en-US"/>
               </w:rPr>
-              <w:t>Chủ thuê truy cập vào mục quản lí phòng</w:t>
+              <w:t xml:space="preserve">Chủ thuê truy cập vào mục quản lí </w:t>
+            </w:r>
+            <w:r>
+              <w:rPr>
+                <w:color w:val="000000" w:themeColor="text1"/>
+                <w:lang w:val="en-US"/>
+              </w:rPr>
+              <w:t>nhà</w:t>
             </w:r>
           </w:p>
           <w:p>
@@ -3595,7 +4148,21 @@
                 <w:color w:val="000000" w:themeColor="text1"/>
                 <w:lang w:val="en-US"/>
               </w:rPr>
-              <w:t>Hệ thống hiện danh sách phòng đã đăng của chủ thuê</w:t>
+              <w:t xml:space="preserve">Hệ thống hiện danh sách </w:t>
+            </w:r>
+            <w:r>
+              <w:rPr>
+                <w:color w:val="000000" w:themeColor="text1"/>
+                <w:lang w:val="en-US"/>
+              </w:rPr>
+              <w:t>nhà</w:t>
+            </w:r>
+            <w:r>
+              <w:rPr>
+                <w:color w:val="000000" w:themeColor="text1"/>
+                <w:lang w:val="en-US"/>
+              </w:rPr>
+              <w:t xml:space="preserve"> đã đăng của chủ thuê</w:t>
             </w:r>
           </w:p>
           <w:p>
@@ -3615,7 +4182,35 @@
                 <w:color w:val="000000" w:themeColor="text1"/>
                 <w:lang w:val="en-US"/>
               </w:rPr>
-              <w:t>Chủ thuê ấn vào icon chỉnh sửa của phòng đó trong danh sách phòng đăng</w:t>
+              <w:t xml:space="preserve">Chủ thuê ấn vào icon chỉnh sửa của </w:t>
+            </w:r>
+            <w:r>
+              <w:rPr>
+                <w:color w:val="000000" w:themeColor="text1"/>
+                <w:lang w:val="en-US"/>
+              </w:rPr>
+              <w:t>nhà</w:t>
+            </w:r>
+            <w:r>
+              <w:rPr>
+                <w:color w:val="000000" w:themeColor="text1"/>
+                <w:lang w:val="en-US"/>
+              </w:rPr>
+              <w:t xml:space="preserve"> đó trong danh sách </w:t>
+            </w:r>
+            <w:r>
+              <w:rPr>
+                <w:color w:val="000000" w:themeColor="text1"/>
+                <w:lang w:val="en-US"/>
+              </w:rPr>
+              <w:t>nhà</w:t>
+            </w:r>
+            <w:r>
+              <w:rPr>
+                <w:color w:val="000000" w:themeColor="text1"/>
+                <w:lang w:val="en-US"/>
+              </w:rPr>
+              <w:t xml:space="preserve"> đăng</w:t>
             </w:r>
           </w:p>
           <w:p>
@@ -3735,7 +4330,21 @@
                 <w:color w:val="000000" w:themeColor="text1"/>
                 <w:lang w:val="en-US"/>
               </w:rPr>
-              <w:t>Hệ thống kiểm tra các trường thông tin có đủ như cách kiểm tra đăng phòng và đẩy thông báo đến chủ thuê</w:t>
+              <w:t xml:space="preserve">Hệ thống kiểm tra các trường thông tin có đủ như cách kiểm tra đăng </w:t>
+            </w:r>
+            <w:r>
+              <w:rPr>
+                <w:color w:val="000000" w:themeColor="text1"/>
+                <w:lang w:val="en-US"/>
+              </w:rPr>
+              <w:t>nhà</w:t>
+            </w:r>
+            <w:r>
+              <w:rPr>
+                <w:color w:val="000000" w:themeColor="text1"/>
+                <w:lang w:val="en-US"/>
+              </w:rPr>
+              <w:t xml:space="preserve"> và đẩy thông báo đến chủ thuê</w:t>
             </w:r>
           </w:p>
           <w:p>
@@ -3902,7 +4511,6 @@
                 <w:color w:val="000000" w:themeColor="text1"/>
                 <w:lang w:val="en-US"/>
               </w:rPr>
-              <w:lastRenderedPageBreak/>
               <w:t>8a1. Quay về bước 6</w:t>
             </w:r>
           </w:p>
@@ -3947,1237 +4555,6 @@
         </w:rPr>
       </w:pPr>
     </w:p>
-    <w:p>
-      <w:pPr>
-        <w:rPr>
-          <w:lang w:val="en-US"/>
-        </w:rPr>
-      </w:pPr>
-    </w:p>
-    <w:p>
-      <w:pPr>
-        <w:rPr>
-          <w:b/>
-          <w:color w:val="5B9BD5" w:themeColor="accent1"/>
-          <w:lang w:val="en-US"/>
-        </w:rPr>
-      </w:pPr>
-      <w:r>
-        <w:rPr>
-          <w:color w:val="5B9BD5" w:themeColor="accent1"/>
-          <w:lang w:val="en-US"/>
-        </w:rPr>
-        <w:t xml:space="preserve">Đặc tả chức năng </w:t>
-      </w:r>
-      <w:r>
-        <w:rPr>
-          <w:b/>
-          <w:color w:val="5B9BD5" w:themeColor="accent1"/>
-          <w:lang w:val="en-US"/>
-        </w:rPr>
-        <w:t>Tiếp nhận khách:</w:t>
-      </w:r>
-    </w:p>
-    <w:tbl>
-      <w:tblPr>
-        <w:tblStyle w:val="TableGrid"/>
-        <w:tblW w:w="0" w:type="auto"/>
-        <w:tblLook w:val="04A0" w:firstRow="1" w:lastRow="0" w:firstColumn="1" w:lastColumn="0" w:noHBand="0" w:noVBand="1"/>
-      </w:tblPr>
-      <w:tblGrid>
-        <w:gridCol w:w="1705"/>
-        <w:gridCol w:w="7645"/>
-      </w:tblGrid>
-      <w:tr>
-        <w:tc>
-          <w:tcPr>
-            <w:tcW w:w="1705" w:type="dxa"/>
-          </w:tcPr>
-          <w:p>
-            <w:pPr>
-              <w:rPr>
-                <w:color w:val="000000" w:themeColor="text1"/>
-                <w:lang w:val="en-US"/>
-              </w:rPr>
-            </w:pPr>
-            <w:r>
-              <w:rPr>
-                <w:color w:val="000000" w:themeColor="text1"/>
-                <w:lang w:val="en-US"/>
-              </w:rPr>
-              <w:t>Tên</w:t>
-            </w:r>
-          </w:p>
-        </w:tc>
-        <w:tc>
-          <w:tcPr>
-            <w:tcW w:w="7645" w:type="dxa"/>
-          </w:tcPr>
-          <w:p>
-            <w:pPr>
-              <w:rPr>
-                <w:color w:val="000000" w:themeColor="text1"/>
-                <w:lang w:val="en-US"/>
-              </w:rPr>
-            </w:pPr>
-            <w:r>
-              <w:rPr>
-                <w:color w:val="000000" w:themeColor="text1"/>
-                <w:lang w:val="en-US"/>
-              </w:rPr>
-              <w:t>Tiếp nhận khách</w:t>
-            </w:r>
-          </w:p>
-          <w:p>
-            <w:pPr>
-              <w:rPr>
-                <w:color w:val="000000" w:themeColor="text1"/>
-                <w:lang w:val="en-US"/>
-              </w:rPr>
-            </w:pPr>
-          </w:p>
-        </w:tc>
-      </w:tr>
-      <w:tr>
-        <w:trPr>
-          <w:trHeight w:val="530"/>
-        </w:trPr>
-        <w:tc>
-          <w:tcPr>
-            <w:tcW w:w="1705" w:type="dxa"/>
-          </w:tcPr>
-          <w:p>
-            <w:pPr>
-              <w:rPr>
-                <w:color w:val="000000" w:themeColor="text1"/>
-                <w:lang w:val="en-US"/>
-              </w:rPr>
-            </w:pPr>
-            <w:r>
-              <w:rPr>
-                <w:color w:val="000000" w:themeColor="text1"/>
-                <w:lang w:val="en-US"/>
-              </w:rPr>
-              <w:t>Mô tả</w:t>
-            </w:r>
-          </w:p>
-        </w:tc>
-        <w:tc>
-          <w:tcPr>
-            <w:tcW w:w="7645" w:type="dxa"/>
-          </w:tcPr>
-          <w:p>
-            <w:pPr>
-              <w:rPr>
-                <w:color w:val="000000" w:themeColor="text1"/>
-                <w:lang w:val="en-US"/>
-              </w:rPr>
-            </w:pPr>
-            <w:r>
-              <w:rPr>
-                <w:color w:val="000000" w:themeColor="text1"/>
-                <w:lang w:val="en-US"/>
-              </w:rPr>
-              <w:t>Là chủ thuê, tôi kiểm tra xem có khách nào đang đặt phòng và tiếp nhận để hoàn thành giao dịch</w:t>
-            </w:r>
-          </w:p>
-          <w:p>
-            <w:pPr>
-              <w:rPr>
-                <w:color w:val="000000" w:themeColor="text1"/>
-                <w:lang w:val="en-US"/>
-              </w:rPr>
-            </w:pPr>
-          </w:p>
-        </w:tc>
-      </w:tr>
-      <w:tr>
-        <w:trPr>
-          <w:trHeight w:val="611"/>
-        </w:trPr>
-        <w:tc>
-          <w:tcPr>
-            <w:tcW w:w="1705" w:type="dxa"/>
-          </w:tcPr>
-          <w:p>
-            <w:pPr>
-              <w:rPr>
-                <w:color w:val="000000" w:themeColor="text1"/>
-                <w:lang w:val="en-US"/>
-              </w:rPr>
-            </w:pPr>
-            <w:r>
-              <w:rPr>
-                <w:color w:val="000000" w:themeColor="text1"/>
-                <w:lang w:val="en-US"/>
-              </w:rPr>
-              <w:t>Tác nhân</w:t>
-            </w:r>
-          </w:p>
-        </w:tc>
-        <w:tc>
-          <w:tcPr>
-            <w:tcW w:w="7645" w:type="dxa"/>
-          </w:tcPr>
-          <w:p>
-            <w:pPr>
-              <w:rPr>
-                <w:color w:val="000000" w:themeColor="text1"/>
-                <w:lang w:val="en-US"/>
-              </w:rPr>
-            </w:pPr>
-            <w:r>
-              <w:rPr>
-                <w:color w:val="000000" w:themeColor="text1"/>
-                <w:lang w:val="en-US"/>
-              </w:rPr>
-              <w:t xml:space="preserve">Chủ thuê </w:t>
-            </w:r>
-          </w:p>
-          <w:p>
-            <w:pPr>
-              <w:rPr>
-                <w:color w:val="000000" w:themeColor="text1"/>
-                <w:lang w:val="en-US"/>
-              </w:rPr>
-            </w:pPr>
-          </w:p>
-        </w:tc>
-      </w:tr>
-      <w:tr>
-        <w:trPr>
-          <w:trHeight w:val="539"/>
-        </w:trPr>
-        <w:tc>
-          <w:tcPr>
-            <w:tcW w:w="1705" w:type="dxa"/>
-          </w:tcPr>
-          <w:p>
-            <w:pPr>
-              <w:rPr>
-                <w:color w:val="000000" w:themeColor="text1"/>
-                <w:lang w:val="en-US"/>
-              </w:rPr>
-            </w:pPr>
-            <w:r>
-              <w:rPr>
-                <w:color w:val="000000" w:themeColor="text1"/>
-                <w:lang w:val="en-US"/>
-              </w:rPr>
-              <w:t>Mức độ ưu tiên</w:t>
-            </w:r>
-          </w:p>
-        </w:tc>
-        <w:tc>
-          <w:tcPr>
-            <w:tcW w:w="7645" w:type="dxa"/>
-          </w:tcPr>
-          <w:p>
-            <w:pPr>
-              <w:rPr>
-                <w:color w:val="000000" w:themeColor="text1"/>
-                <w:lang w:val="en-US"/>
-              </w:rPr>
-            </w:pPr>
-            <w:r>
-              <w:rPr>
-                <w:color w:val="000000" w:themeColor="text1"/>
-                <w:lang w:val="en-US"/>
-              </w:rPr>
-              <w:t>Phải có</w:t>
-            </w:r>
-          </w:p>
-        </w:tc>
-      </w:tr>
-      <w:tr>
-        <w:trPr>
-          <w:trHeight w:val="341"/>
-        </w:trPr>
-        <w:tc>
-          <w:tcPr>
-            <w:tcW w:w="1705" w:type="dxa"/>
-          </w:tcPr>
-          <w:p>
-            <w:pPr>
-              <w:rPr>
-                <w:color w:val="000000" w:themeColor="text1"/>
-                <w:lang w:val="en-US"/>
-              </w:rPr>
-            </w:pPr>
-            <w:r>
-              <w:rPr>
-                <w:color w:val="000000" w:themeColor="text1"/>
-                <w:lang w:val="en-US"/>
-              </w:rPr>
-              <w:t>Trigger</w:t>
-            </w:r>
-          </w:p>
-        </w:tc>
-        <w:tc>
-          <w:tcPr>
-            <w:tcW w:w="7645" w:type="dxa"/>
-          </w:tcPr>
-          <w:p>
-            <w:pPr>
-              <w:rPr>
-                <w:color w:val="000000" w:themeColor="text1"/>
-                <w:lang w:val="en-US"/>
-              </w:rPr>
-            </w:pPr>
-            <w:r>
-              <w:rPr>
-                <w:color w:val="000000" w:themeColor="text1"/>
-                <w:lang w:val="en-US"/>
-              </w:rPr>
-              <w:t>Chủ thuê ấn nút đồng ý của một item trong danh sách khách chờ</w:t>
-            </w:r>
-          </w:p>
-        </w:tc>
-      </w:tr>
-      <w:tr>
-        <w:trPr>
-          <w:trHeight w:val="719"/>
-        </w:trPr>
-        <w:tc>
-          <w:tcPr>
-            <w:tcW w:w="1705" w:type="dxa"/>
-          </w:tcPr>
-          <w:p>
-            <w:pPr>
-              <w:rPr>
-                <w:color w:val="000000" w:themeColor="text1"/>
-                <w:lang w:val="en-US"/>
-              </w:rPr>
-            </w:pPr>
-            <w:r>
-              <w:rPr>
-                <w:color w:val="000000" w:themeColor="text1"/>
-                <w:lang w:val="en-US"/>
-              </w:rPr>
-              <w:t>Tiền điều kiện</w:t>
-            </w:r>
-          </w:p>
-        </w:tc>
-        <w:tc>
-          <w:tcPr>
-            <w:tcW w:w="7645" w:type="dxa"/>
-          </w:tcPr>
-          <w:p>
-            <w:pPr>
-              <w:pStyle w:val="ListParagraph"/>
-              <w:numPr>
-                <w:ilvl w:val="0"/>
-                <w:numId w:val="2"/>
-              </w:numPr>
-              <w:rPr>
-                <w:color w:val="000000" w:themeColor="text1"/>
-                <w:lang w:val="en-US"/>
-              </w:rPr>
-            </w:pPr>
-            <w:r>
-              <w:rPr>
-                <w:color w:val="000000" w:themeColor="text1"/>
-                <w:lang w:val="en-US"/>
-              </w:rPr>
-              <w:t>Chủ thuê đăng nhập thành công</w:t>
-            </w:r>
-          </w:p>
-          <w:p>
-            <w:pPr>
-              <w:pStyle w:val="ListParagraph"/>
-              <w:numPr>
-                <w:ilvl w:val="0"/>
-                <w:numId w:val="2"/>
-              </w:numPr>
-              <w:rPr>
-                <w:color w:val="000000" w:themeColor="text1"/>
-                <w:lang w:val="en-US"/>
-              </w:rPr>
-            </w:pPr>
-            <w:r>
-              <w:rPr>
-                <w:color w:val="000000" w:themeColor="text1"/>
-                <w:lang w:val="en-US"/>
-              </w:rPr>
-              <w:t>Phải có khách đang đặt phòng</w:t>
-            </w:r>
-          </w:p>
-          <w:p>
-            <w:pPr>
-              <w:pStyle w:val="ListParagraph"/>
-              <w:ind w:left="360"/>
-              <w:rPr>
-                <w:color w:val="000000" w:themeColor="text1"/>
-                <w:lang w:val="en-US"/>
-              </w:rPr>
-            </w:pPr>
-          </w:p>
-        </w:tc>
-      </w:tr>
-      <w:tr>
-        <w:trPr>
-          <w:trHeight w:val="611"/>
-        </w:trPr>
-        <w:tc>
-          <w:tcPr>
-            <w:tcW w:w="1705" w:type="dxa"/>
-          </w:tcPr>
-          <w:p>
-            <w:pPr>
-              <w:rPr>
-                <w:color w:val="000000" w:themeColor="text1"/>
-                <w:lang w:val="en-US"/>
-              </w:rPr>
-            </w:pPr>
-            <w:r>
-              <w:rPr>
-                <w:color w:val="000000" w:themeColor="text1"/>
-                <w:lang w:val="en-US"/>
-              </w:rPr>
-              <w:t>Hậu điều kiện</w:t>
-            </w:r>
-          </w:p>
-        </w:tc>
-        <w:tc>
-          <w:tcPr>
-            <w:tcW w:w="7645" w:type="dxa"/>
-          </w:tcPr>
-          <w:p>
-            <w:pPr>
-              <w:pStyle w:val="ListParagraph"/>
-              <w:numPr>
-                <w:ilvl w:val="0"/>
-                <w:numId w:val="3"/>
-              </w:numPr>
-              <w:rPr>
-                <w:color w:val="000000" w:themeColor="text1"/>
-                <w:lang w:val="en-US"/>
-              </w:rPr>
-            </w:pPr>
-            <w:r>
-              <w:rPr>
-                <w:color w:val="000000" w:themeColor="text1"/>
-                <w:lang w:val="en-US"/>
-              </w:rPr>
-              <w:t>Thông báo tiếp nhận thành công và số tiền sau khi được hệ thống chuyển đến</w:t>
-            </w:r>
-          </w:p>
-          <w:p>
-            <w:pPr>
-              <w:rPr>
-                <w:color w:val="000000" w:themeColor="text1"/>
-                <w:lang w:val="en-US"/>
-              </w:rPr>
-            </w:pPr>
-          </w:p>
-        </w:tc>
-      </w:tr>
-      <w:tr>
-        <w:trPr>
-          <w:trHeight w:val="899"/>
-        </w:trPr>
-        <w:tc>
-          <w:tcPr>
-            <w:tcW w:w="1705" w:type="dxa"/>
-          </w:tcPr>
-          <w:p>
-            <w:pPr>
-              <w:rPr>
-                <w:color w:val="000000" w:themeColor="text1"/>
-                <w:lang w:val="en-US"/>
-              </w:rPr>
-            </w:pPr>
-            <w:r>
-              <w:rPr>
-                <w:color w:val="000000" w:themeColor="text1"/>
-                <w:lang w:val="en-US"/>
-              </w:rPr>
-              <w:t>Luồng cơ bản</w:t>
-            </w:r>
-          </w:p>
-        </w:tc>
-        <w:tc>
-          <w:tcPr>
-            <w:tcW w:w="7645" w:type="dxa"/>
-          </w:tcPr>
-          <w:p>
-            <w:pPr>
-              <w:pStyle w:val="ListParagraph"/>
-              <w:numPr>
-                <w:ilvl w:val="0"/>
-                <w:numId w:val="11"/>
-              </w:numPr>
-              <w:rPr>
-                <w:color w:val="000000" w:themeColor="text1"/>
-                <w:lang w:val="en-US"/>
-              </w:rPr>
-            </w:pPr>
-            <w:r>
-              <w:rPr>
-                <w:color w:val="000000" w:themeColor="text1"/>
-                <w:lang w:val="en-US"/>
-              </w:rPr>
-              <w:t>Chủ thuê truy cập vào danh sách khách chờ</w:t>
-            </w:r>
-          </w:p>
-          <w:p>
-            <w:pPr>
-              <w:pStyle w:val="ListParagraph"/>
-              <w:numPr>
-                <w:ilvl w:val="0"/>
-                <w:numId w:val="11"/>
-              </w:numPr>
-              <w:rPr>
-                <w:color w:val="000000" w:themeColor="text1"/>
-                <w:lang w:val="en-US"/>
-              </w:rPr>
-            </w:pPr>
-            <w:r>
-              <w:rPr>
-                <w:color w:val="000000" w:themeColor="text1"/>
-                <w:lang w:val="en-US"/>
-              </w:rPr>
-              <w:t>Chủ thuê kiểm tra xem có khách đang chờ không</w:t>
-            </w:r>
-          </w:p>
-          <w:p>
-            <w:pPr>
-              <w:pStyle w:val="ListParagraph"/>
-              <w:numPr>
-                <w:ilvl w:val="0"/>
-                <w:numId w:val="11"/>
-              </w:numPr>
-              <w:rPr>
-                <w:color w:val="000000" w:themeColor="text1"/>
-                <w:lang w:val="en-US"/>
-              </w:rPr>
-            </w:pPr>
-            <w:r>
-              <w:rPr>
-                <w:color w:val="000000" w:themeColor="text1"/>
-                <w:lang w:val="en-US"/>
-              </w:rPr>
-              <w:t>Chủ thuê đồng ý khách đặt phòng</w:t>
-            </w:r>
-          </w:p>
-          <w:p>
-            <w:pPr>
-              <w:pStyle w:val="ListParagraph"/>
-              <w:numPr>
-                <w:ilvl w:val="0"/>
-                <w:numId w:val="11"/>
-              </w:numPr>
-              <w:rPr>
-                <w:color w:val="000000" w:themeColor="text1"/>
-                <w:lang w:val="en-US"/>
-              </w:rPr>
-            </w:pPr>
-            <w:r>
-              <w:rPr>
-                <w:color w:val="000000" w:themeColor="text1"/>
-                <w:lang w:val="en-US"/>
-              </w:rPr>
-              <w:t>Hệ thống thông báo chủ thuê tiếp nhận thành công và đẩy thông báo sms cho khách thuê</w:t>
-            </w:r>
-          </w:p>
-        </w:tc>
-      </w:tr>
-      <w:tr>
-        <w:tc>
-          <w:tcPr>
-            <w:tcW w:w="1705" w:type="dxa"/>
-          </w:tcPr>
-          <w:p>
-            <w:pPr>
-              <w:rPr>
-                <w:color w:val="000000" w:themeColor="text1"/>
-                <w:lang w:val="en-US"/>
-              </w:rPr>
-            </w:pPr>
-            <w:r>
-              <w:rPr>
-                <w:color w:val="000000" w:themeColor="text1"/>
-                <w:lang w:val="en-US"/>
-              </w:rPr>
-              <w:t>Luồng thay thế</w:t>
-            </w:r>
-          </w:p>
-        </w:tc>
-        <w:tc>
-          <w:tcPr>
-            <w:tcW w:w="7645" w:type="dxa"/>
-          </w:tcPr>
-          <w:p>
-            <w:pPr>
-              <w:rPr>
-                <w:color w:val="000000" w:themeColor="text1"/>
-                <w:lang w:val="en-US"/>
-              </w:rPr>
-            </w:pPr>
-            <w:r>
-              <w:rPr>
-                <w:color w:val="000000" w:themeColor="text1"/>
-                <w:lang w:val="en-US"/>
-              </w:rPr>
-              <w:t>Không có</w:t>
-            </w:r>
-          </w:p>
-          <w:p>
-            <w:pPr>
-              <w:rPr>
-                <w:color w:val="000000" w:themeColor="text1"/>
-                <w:lang w:val="en-US"/>
-              </w:rPr>
-            </w:pPr>
-          </w:p>
-        </w:tc>
-      </w:tr>
-      <w:tr>
-        <w:tc>
-          <w:tcPr>
-            <w:tcW w:w="1705" w:type="dxa"/>
-          </w:tcPr>
-          <w:p>
-            <w:pPr>
-              <w:rPr>
-                <w:color w:val="000000" w:themeColor="text1"/>
-                <w:lang w:val="en-US"/>
-              </w:rPr>
-            </w:pPr>
-            <w:r>
-              <w:rPr>
-                <w:color w:val="000000" w:themeColor="text1"/>
-                <w:lang w:val="en-US"/>
-              </w:rPr>
-              <w:t>Luồng ngoại lệ</w:t>
-            </w:r>
-          </w:p>
-        </w:tc>
-        <w:tc>
-          <w:tcPr>
-            <w:tcW w:w="7645" w:type="dxa"/>
-          </w:tcPr>
-          <w:p>
-            <w:pPr>
-              <w:rPr>
-                <w:color w:val="000000" w:themeColor="text1"/>
-                <w:lang w:val="en-US"/>
-              </w:rPr>
-            </w:pPr>
-            <w:r>
-              <w:rPr>
-                <w:color w:val="000000" w:themeColor="text1"/>
-                <w:lang w:val="en-US"/>
-              </w:rPr>
-              <w:t>3a. Chủ thuê ấn không đồng ý</w:t>
-            </w:r>
-          </w:p>
-          <w:p>
-            <w:pPr>
-              <w:ind w:left="720"/>
-              <w:rPr>
-                <w:color w:val="000000" w:themeColor="text1"/>
-                <w:lang w:val="en-US"/>
-              </w:rPr>
-            </w:pPr>
-            <w:r>
-              <w:rPr>
-                <w:color w:val="000000" w:themeColor="text1"/>
-                <w:lang w:val="en-US"/>
-              </w:rPr>
-              <w:t>3a1. Hệ thống tiếp nhận việc chủ hủy và đẩy thông báo chủ thuê hủy khách qua sms đến khách thuê</w:t>
-            </w:r>
-          </w:p>
-        </w:tc>
-      </w:tr>
-    </w:tbl>
-    <w:p>
-      <w:pPr>
-        <w:rPr>
-          <w:lang w:val="en-US"/>
-        </w:rPr>
-      </w:pPr>
-    </w:p>
-    <w:p>
-      <w:pPr>
-        <w:rPr>
-          <w:b/>
-          <w:color w:val="5B9BD5" w:themeColor="accent1"/>
-          <w:lang w:val="en-US"/>
-        </w:rPr>
-      </w:pPr>
-      <w:r>
-        <w:rPr>
-          <w:color w:val="5B9BD5" w:themeColor="accent1"/>
-          <w:lang w:val="en-US"/>
-        </w:rPr>
-        <w:t xml:space="preserve">Đặc tả chức năng </w:t>
-      </w:r>
-      <w:r>
-        <w:rPr>
-          <w:b/>
-          <w:color w:val="5B9BD5" w:themeColor="accent1"/>
-          <w:lang w:val="en-US"/>
-        </w:rPr>
-        <w:t>Tiếp nhận hủy phòng:</w:t>
-      </w:r>
-    </w:p>
-    <w:tbl>
-      <w:tblPr>
-        <w:tblStyle w:val="TableGrid"/>
-        <w:tblW w:w="0" w:type="auto"/>
-        <w:tblLook w:val="04A0" w:firstRow="1" w:lastRow="0" w:firstColumn="1" w:lastColumn="0" w:noHBand="0" w:noVBand="1"/>
-      </w:tblPr>
-      <w:tblGrid>
-        <w:gridCol w:w="1705"/>
-        <w:gridCol w:w="7645"/>
-      </w:tblGrid>
-      <w:tr>
-        <w:tc>
-          <w:tcPr>
-            <w:tcW w:w="1705" w:type="dxa"/>
-          </w:tcPr>
-          <w:p>
-            <w:pPr>
-              <w:rPr>
-                <w:color w:val="000000" w:themeColor="text1"/>
-                <w:lang w:val="en-US"/>
-              </w:rPr>
-            </w:pPr>
-            <w:r>
-              <w:rPr>
-                <w:color w:val="000000" w:themeColor="text1"/>
-                <w:lang w:val="en-US"/>
-              </w:rPr>
-              <w:t>Tên</w:t>
-            </w:r>
-          </w:p>
-        </w:tc>
-        <w:tc>
-          <w:tcPr>
-            <w:tcW w:w="7645" w:type="dxa"/>
-          </w:tcPr>
-          <w:p>
-            <w:pPr>
-              <w:rPr>
-                <w:color w:val="000000" w:themeColor="text1"/>
-                <w:lang w:val="en-US"/>
-              </w:rPr>
-            </w:pPr>
-            <w:r>
-              <w:rPr>
-                <w:color w:val="000000" w:themeColor="text1"/>
-                <w:lang w:val="en-US"/>
-              </w:rPr>
-              <w:t>Tiếp nhận hủy phòng</w:t>
-            </w:r>
-          </w:p>
-          <w:p>
-            <w:pPr>
-              <w:rPr>
-                <w:color w:val="000000" w:themeColor="text1"/>
-                <w:lang w:val="en-US"/>
-              </w:rPr>
-            </w:pPr>
-          </w:p>
-        </w:tc>
-      </w:tr>
-      <w:tr>
-        <w:trPr>
-          <w:trHeight w:val="530"/>
-        </w:trPr>
-        <w:tc>
-          <w:tcPr>
-            <w:tcW w:w="1705" w:type="dxa"/>
-          </w:tcPr>
-          <w:p>
-            <w:pPr>
-              <w:rPr>
-                <w:color w:val="000000" w:themeColor="text1"/>
-                <w:lang w:val="en-US"/>
-              </w:rPr>
-            </w:pPr>
-            <w:r>
-              <w:rPr>
-                <w:color w:val="000000" w:themeColor="text1"/>
-                <w:lang w:val="en-US"/>
-              </w:rPr>
-              <w:t>Mô tả</w:t>
-            </w:r>
-          </w:p>
-        </w:tc>
-        <w:tc>
-          <w:tcPr>
-            <w:tcW w:w="7645" w:type="dxa"/>
-          </w:tcPr>
-          <w:p>
-            <w:pPr>
-              <w:rPr>
-                <w:color w:val="000000" w:themeColor="text1"/>
-                <w:lang w:val="en-US"/>
-              </w:rPr>
-            </w:pPr>
-            <w:r>
-              <w:rPr>
-                <w:color w:val="000000" w:themeColor="text1"/>
-                <w:lang w:val="en-US"/>
-              </w:rPr>
-              <w:t>Là chủ thuê, tôi muốn xem khách có hủy phòng hay không</w:t>
-            </w:r>
-          </w:p>
-          <w:p>
-            <w:pPr>
-              <w:rPr>
-                <w:color w:val="000000" w:themeColor="text1"/>
-                <w:lang w:val="en-US"/>
-              </w:rPr>
-            </w:pPr>
-          </w:p>
-        </w:tc>
-      </w:tr>
-      <w:tr>
-        <w:trPr>
-          <w:trHeight w:val="611"/>
-        </w:trPr>
-        <w:tc>
-          <w:tcPr>
-            <w:tcW w:w="1705" w:type="dxa"/>
-          </w:tcPr>
-          <w:p>
-            <w:pPr>
-              <w:rPr>
-                <w:color w:val="000000" w:themeColor="text1"/>
-                <w:lang w:val="en-US"/>
-              </w:rPr>
-            </w:pPr>
-            <w:r>
-              <w:rPr>
-                <w:color w:val="000000" w:themeColor="text1"/>
-                <w:lang w:val="en-US"/>
-              </w:rPr>
-              <w:t>Tác nhân</w:t>
-            </w:r>
-          </w:p>
-        </w:tc>
-        <w:tc>
-          <w:tcPr>
-            <w:tcW w:w="7645" w:type="dxa"/>
-          </w:tcPr>
-          <w:p>
-            <w:pPr>
-              <w:rPr>
-                <w:color w:val="000000" w:themeColor="text1"/>
-                <w:lang w:val="en-US"/>
-              </w:rPr>
-            </w:pPr>
-            <w:r>
-              <w:rPr>
-                <w:color w:val="000000" w:themeColor="text1"/>
-                <w:lang w:val="en-US"/>
-              </w:rPr>
-              <w:t>Khách thuê</w:t>
-            </w:r>
-          </w:p>
-          <w:p>
-            <w:pPr>
-              <w:rPr>
-                <w:color w:val="000000" w:themeColor="text1"/>
-                <w:lang w:val="en-US"/>
-              </w:rPr>
-            </w:pPr>
-          </w:p>
-        </w:tc>
-      </w:tr>
-      <w:tr>
-        <w:trPr>
-          <w:trHeight w:val="539"/>
-        </w:trPr>
-        <w:tc>
-          <w:tcPr>
-            <w:tcW w:w="1705" w:type="dxa"/>
-          </w:tcPr>
-          <w:p>
-            <w:pPr>
-              <w:rPr>
-                <w:color w:val="000000" w:themeColor="text1"/>
-                <w:lang w:val="en-US"/>
-              </w:rPr>
-            </w:pPr>
-            <w:r>
-              <w:rPr>
-                <w:color w:val="000000" w:themeColor="text1"/>
-                <w:lang w:val="en-US"/>
-              </w:rPr>
-              <w:t>Mức độ ưu tiên</w:t>
-            </w:r>
-          </w:p>
-        </w:tc>
-        <w:tc>
-          <w:tcPr>
-            <w:tcW w:w="7645" w:type="dxa"/>
-          </w:tcPr>
-          <w:p>
-            <w:pPr>
-              <w:rPr>
-                <w:color w:val="000000" w:themeColor="text1"/>
-                <w:lang w:val="en-US"/>
-              </w:rPr>
-            </w:pPr>
-            <w:r>
-              <w:rPr>
-                <w:color w:val="000000" w:themeColor="text1"/>
-                <w:lang w:val="en-US"/>
-              </w:rPr>
-              <w:t>Phải có</w:t>
-            </w:r>
-          </w:p>
-        </w:tc>
-      </w:tr>
-      <w:tr>
-        <w:trPr>
-          <w:trHeight w:val="341"/>
-        </w:trPr>
-        <w:tc>
-          <w:tcPr>
-            <w:tcW w:w="1705" w:type="dxa"/>
-          </w:tcPr>
-          <w:p>
-            <w:pPr>
-              <w:rPr>
-                <w:color w:val="000000" w:themeColor="text1"/>
-                <w:lang w:val="en-US"/>
-              </w:rPr>
-            </w:pPr>
-            <w:r>
-              <w:rPr>
-                <w:color w:val="000000" w:themeColor="text1"/>
-                <w:lang w:val="en-US"/>
-              </w:rPr>
-              <w:t>Trigger</w:t>
-            </w:r>
-          </w:p>
-        </w:tc>
-        <w:tc>
-          <w:tcPr>
-            <w:tcW w:w="7645" w:type="dxa"/>
-          </w:tcPr>
-          <w:p>
-            <w:pPr>
-              <w:rPr>
-                <w:color w:val="000000" w:themeColor="text1"/>
-                <w:lang w:val="en-US"/>
-              </w:rPr>
-            </w:pPr>
-            <w:r>
-              <w:rPr>
-                <w:color w:val="000000" w:themeColor="text1"/>
-                <w:lang w:val="en-US"/>
-              </w:rPr>
-              <w:t>Khách ấn nút hủy phòng</w:t>
-            </w:r>
-          </w:p>
-        </w:tc>
-      </w:tr>
-      <w:tr>
-        <w:trPr>
-          <w:trHeight w:val="719"/>
-        </w:trPr>
-        <w:tc>
-          <w:tcPr>
-            <w:tcW w:w="1705" w:type="dxa"/>
-          </w:tcPr>
-          <w:p>
-            <w:pPr>
-              <w:rPr>
-                <w:color w:val="000000" w:themeColor="text1"/>
-                <w:lang w:val="en-US"/>
-              </w:rPr>
-            </w:pPr>
-            <w:r>
-              <w:rPr>
-                <w:color w:val="000000" w:themeColor="text1"/>
-                <w:lang w:val="en-US"/>
-              </w:rPr>
-              <w:lastRenderedPageBreak/>
-              <w:t>Tiền điều kiện</w:t>
-            </w:r>
-          </w:p>
-        </w:tc>
-        <w:tc>
-          <w:tcPr>
-            <w:tcW w:w="7645" w:type="dxa"/>
-          </w:tcPr>
-          <w:p>
-            <w:pPr>
-              <w:pStyle w:val="ListParagraph"/>
-              <w:numPr>
-                <w:ilvl w:val="0"/>
-                <w:numId w:val="2"/>
-              </w:numPr>
-              <w:rPr>
-                <w:color w:val="000000" w:themeColor="text1"/>
-                <w:lang w:val="en-US"/>
-              </w:rPr>
-            </w:pPr>
-            <w:r>
-              <w:rPr>
-                <w:color w:val="000000" w:themeColor="text1"/>
-                <w:lang w:val="en-US"/>
-              </w:rPr>
-              <w:t>Chủ thuê đã tiếp nhận khách đó</w:t>
-            </w:r>
-          </w:p>
-          <w:p>
-            <w:pPr>
-              <w:pStyle w:val="ListParagraph"/>
-              <w:ind w:left="360"/>
-              <w:rPr>
-                <w:color w:val="000000" w:themeColor="text1"/>
-                <w:lang w:val="en-US"/>
-              </w:rPr>
-            </w:pPr>
-          </w:p>
-          <w:p>
-            <w:pPr>
-              <w:pStyle w:val="ListParagraph"/>
-              <w:ind w:left="360"/>
-              <w:rPr>
-                <w:color w:val="000000" w:themeColor="text1"/>
-                <w:lang w:val="en-US"/>
-              </w:rPr>
-            </w:pPr>
-          </w:p>
-        </w:tc>
-      </w:tr>
-      <w:tr>
-        <w:trPr>
-          <w:trHeight w:val="611"/>
-        </w:trPr>
-        <w:tc>
-          <w:tcPr>
-            <w:tcW w:w="1705" w:type="dxa"/>
-          </w:tcPr>
-          <w:p>
-            <w:pPr>
-              <w:rPr>
-                <w:color w:val="000000" w:themeColor="text1"/>
-                <w:lang w:val="en-US"/>
-              </w:rPr>
-            </w:pPr>
-            <w:r>
-              <w:rPr>
-                <w:color w:val="000000" w:themeColor="text1"/>
-                <w:lang w:val="en-US"/>
-              </w:rPr>
-              <w:t>Hậu điều kiện</w:t>
-            </w:r>
-          </w:p>
-        </w:tc>
-        <w:tc>
-          <w:tcPr>
-            <w:tcW w:w="7645" w:type="dxa"/>
-          </w:tcPr>
-          <w:p>
-            <w:pPr>
-              <w:pStyle w:val="ListParagraph"/>
-              <w:numPr>
-                <w:ilvl w:val="0"/>
-                <w:numId w:val="3"/>
-              </w:numPr>
-              <w:rPr>
-                <w:color w:val="000000" w:themeColor="text1"/>
-                <w:lang w:val="en-US"/>
-              </w:rPr>
-            </w:pPr>
-            <w:r>
-              <w:rPr>
-                <w:color w:val="000000" w:themeColor="text1"/>
-                <w:lang w:val="en-US"/>
-              </w:rPr>
-              <w:t>Thông báo có khách hủy phòng</w:t>
-            </w:r>
-          </w:p>
-          <w:p>
-            <w:pPr>
-              <w:rPr>
-                <w:color w:val="000000" w:themeColor="text1"/>
-                <w:lang w:val="en-US"/>
-              </w:rPr>
-            </w:pPr>
-          </w:p>
-        </w:tc>
-      </w:tr>
-      <w:tr>
-        <w:trPr>
-          <w:trHeight w:val="899"/>
-        </w:trPr>
-        <w:tc>
-          <w:tcPr>
-            <w:tcW w:w="1705" w:type="dxa"/>
-          </w:tcPr>
-          <w:p>
-            <w:pPr>
-              <w:rPr>
-                <w:color w:val="000000" w:themeColor="text1"/>
-                <w:lang w:val="en-US"/>
-              </w:rPr>
-            </w:pPr>
-            <w:r>
-              <w:rPr>
-                <w:color w:val="000000" w:themeColor="text1"/>
-                <w:lang w:val="en-US"/>
-              </w:rPr>
-              <w:t>Luồng cơ bản</w:t>
-            </w:r>
-          </w:p>
-        </w:tc>
-        <w:tc>
-          <w:tcPr>
-            <w:tcW w:w="7645" w:type="dxa"/>
-          </w:tcPr>
-          <w:p>
-            <w:pPr>
-              <w:pStyle w:val="ListParagraph"/>
-              <w:numPr>
-                <w:ilvl w:val="0"/>
-                <w:numId w:val="12"/>
-              </w:numPr>
-              <w:rPr>
-                <w:color w:val="000000" w:themeColor="text1"/>
-                <w:lang w:val="en-US"/>
-              </w:rPr>
-            </w:pPr>
-            <w:r>
-              <w:rPr>
-                <w:color w:val="000000" w:themeColor="text1"/>
-                <w:lang w:val="en-US"/>
-              </w:rPr>
-              <w:t>Chủ thuê truy cập giao diện chính dành cho chủ thuê</w:t>
-            </w:r>
-          </w:p>
-          <w:p>
-            <w:pPr>
-              <w:pStyle w:val="ListParagraph"/>
-              <w:numPr>
-                <w:ilvl w:val="0"/>
-                <w:numId w:val="12"/>
-              </w:numPr>
-              <w:rPr>
-                <w:color w:val="000000" w:themeColor="text1"/>
-                <w:lang w:val="en-US"/>
-              </w:rPr>
-            </w:pPr>
-            <w:r>
-              <w:rPr>
-                <w:color w:val="000000" w:themeColor="text1"/>
-                <w:lang w:val="en-US"/>
-              </w:rPr>
-              <w:t>Hệ thống có thể đẩy thông báo có khách hủy thuê</w:t>
-            </w:r>
-          </w:p>
-        </w:tc>
-      </w:tr>
-      <w:tr>
-        <w:tc>
-          <w:tcPr>
-            <w:tcW w:w="1705" w:type="dxa"/>
-          </w:tcPr>
-          <w:p>
-            <w:pPr>
-              <w:rPr>
-                <w:color w:val="000000" w:themeColor="text1"/>
-                <w:lang w:val="en-US"/>
-              </w:rPr>
-            </w:pPr>
-            <w:r>
-              <w:rPr>
-                <w:color w:val="000000" w:themeColor="text1"/>
-                <w:lang w:val="en-US"/>
-              </w:rPr>
-              <w:t>Luồng thay thế</w:t>
-            </w:r>
-          </w:p>
-        </w:tc>
-        <w:tc>
-          <w:tcPr>
-            <w:tcW w:w="7645" w:type="dxa"/>
-          </w:tcPr>
-          <w:p>
-            <w:pPr>
-              <w:rPr>
-                <w:color w:val="000000" w:themeColor="text1"/>
-                <w:lang w:val="en-US"/>
-              </w:rPr>
-            </w:pPr>
-            <w:r>
-              <w:rPr>
-                <w:color w:val="000000" w:themeColor="text1"/>
-                <w:lang w:val="en-US"/>
-              </w:rPr>
-              <w:t>Không có</w:t>
-            </w:r>
-          </w:p>
-          <w:p>
-            <w:pPr>
-              <w:rPr>
-                <w:color w:val="000000" w:themeColor="text1"/>
-                <w:lang w:val="en-US"/>
-              </w:rPr>
-            </w:pPr>
-          </w:p>
-        </w:tc>
-      </w:tr>
-      <w:tr>
-        <w:tc>
-          <w:tcPr>
-            <w:tcW w:w="1705" w:type="dxa"/>
-          </w:tcPr>
-          <w:p>
-            <w:pPr>
-              <w:rPr>
-                <w:color w:val="000000" w:themeColor="text1"/>
-                <w:lang w:val="en-US"/>
-              </w:rPr>
-            </w:pPr>
-            <w:r>
-              <w:rPr>
-                <w:color w:val="000000" w:themeColor="text1"/>
-                <w:lang w:val="en-US"/>
-              </w:rPr>
-              <w:t>Luồng ngoại lệ</w:t>
-            </w:r>
-          </w:p>
-        </w:tc>
-        <w:tc>
-          <w:tcPr>
-            <w:tcW w:w="7645" w:type="dxa"/>
-          </w:tcPr>
-          <w:p>
-            <w:pPr>
-              <w:rPr>
-                <w:color w:val="000000" w:themeColor="text1"/>
-                <w:lang w:val="en-US"/>
-              </w:rPr>
-            </w:pPr>
-            <w:r>
-              <w:rPr>
-                <w:color w:val="000000" w:themeColor="text1"/>
-                <w:lang w:val="en-US"/>
-              </w:rPr>
-              <w:t>Không có</w:t>
-            </w:r>
-          </w:p>
-          <w:p>
-            <w:pPr>
-              <w:rPr>
-                <w:color w:val="000000" w:themeColor="text1"/>
-                <w:lang w:val="en-US"/>
-              </w:rPr>
-            </w:pPr>
-          </w:p>
-        </w:tc>
-      </w:tr>
-    </w:tbl>
     <w:p>
       <w:pPr>
         <w:rPr>
@@ -5487,6 +4864,7 @@
                 <w:color w:val="000000" w:themeColor="text1"/>
                 <w:lang w:val="en-US"/>
               </w:rPr>
+              <w:lastRenderedPageBreak/>
               <w:t>Tiền điều kiện</w:t>
             </w:r>
           </w:p>
@@ -5582,7 +4960,28 @@
                 <w:color w:val="000000" w:themeColor="text1"/>
                 <w:lang w:val="en-US"/>
               </w:rPr>
-              <w:t>Hệ thống trả về danh sách hoạt động doanh thu với số tiền, phòng, thời gian, thống kê theo tháng, ngày, năm, thống kê theo từng phòng</w:t>
+              <w:t xml:space="preserve">Hệ thống trả về danh sách hoạt động doanh thu với số tiền, </w:t>
+            </w:r>
+            <w:r>
+              <w:rPr>
+                <w:color w:val="000000" w:themeColor="text1"/>
+                <w:lang w:val="en-US"/>
+              </w:rPr>
+              <w:t>nhà</w:t>
+            </w:r>
+            <w:r>
+              <w:rPr>
+                <w:color w:val="000000" w:themeColor="text1"/>
+                <w:lang w:val="en-US"/>
+              </w:rPr>
+              <w:t xml:space="preserve">, thời gian, thống kê theo tháng, ngày, năm, thống kê theo từng </w:t>
+            </w:r>
+            <w:r>
+              <w:rPr>
+                <w:color w:val="000000" w:themeColor="text1"/>
+                <w:lang w:val="en-US"/>
+              </w:rPr>
+              <w:t>nhà</w:t>
             </w:r>
           </w:p>
           <w:p>
@@ -5660,7 +5059,21 @@
                 <w:color w:val="000000" w:themeColor="text1"/>
                 <w:lang w:val="en-US"/>
               </w:rPr>
-              <w:t>Tùy chọn theo phòng, thời gian tùy ý</w:t>
+              <w:t xml:space="preserve">Tùy chọn theo </w:t>
+            </w:r>
+            <w:r>
+              <w:rPr>
+                <w:color w:val="000000" w:themeColor="text1"/>
+                <w:lang w:val="en-US"/>
+              </w:rPr>
+              <w:t>nhà</w:t>
+            </w:r>
+            <w:r>
+              <w:rPr>
+                <w:color w:val="000000" w:themeColor="text1"/>
+                <w:lang w:val="en-US"/>
+              </w:rPr>
+              <w:t>, thời gian tùy ý</w:t>
             </w:r>
           </w:p>
           <w:p>
@@ -5864,7 +5277,6 @@
           <w:sz w:val="28"/>
           <w:lang w:val="en-US"/>
         </w:rPr>
-        <w:lastRenderedPageBreak/>
         <w:t>Từ điển thuật ngữ</w:t>
       </w:r>
     </w:p>
@@ -5980,7 +5392,13 @@
         <w:rPr>
           <w:lang w:val="en-US"/>
         </w:rPr>
-        <w:t>Có quyền tiếp nhận khách và tiếp nhận việc khách hủy đặt phòng</w:t>
+        <w:t xml:space="preserve">Có quyền tiếp nhận khách và tiếp nhận việc khách hủy đặt </w:t>
+      </w:r>
+      <w:r>
+        <w:rPr>
+          <w:lang w:val="en-US"/>
+        </w:rPr>
+        <w:t>nhà</w:t>
       </w:r>
     </w:p>
     <w:p>
@@ -5990,8 +5408,6 @@
           <w:lang w:val="en-US"/>
         </w:rPr>
       </w:pPr>
-      <w:bookmarkStart w:id="0" w:name="_GoBack"/>
-      <w:bookmarkEnd w:id="0"/>
     </w:p>
     <w:sectPr>
       <w:pgSz w:w="12240" w:h="15840"/>
@@ -6715,6 +6131,92 @@
     </w:lvl>
   </w:abstractNum>
   <w:abstractNum w:abstractNumId="7">
+    <w:nsid w:val="54E63BDA"/>
+    <w:multiLevelType w:val="hybridMultilevel"/>
+    <w:tmpl w:val="A3F0AD90"/>
+    <w:lvl w:ilvl="0" w:tplc="0409000F">
+      <w:start w:val="1"/>
+      <w:numFmt w:val="decimal"/>
+      <w:lvlText w:val="%1."/>
+      <w:lvlJc w:val="left"/>
+      <w:pPr>
+        <w:ind w:left="360" w:hanging="360"/>
+      </w:pPr>
+    </w:lvl>
+    <w:lvl w:ilvl="1" w:tplc="04090019" w:tentative="1">
+      <w:start w:val="1"/>
+      <w:numFmt w:val="lowerLetter"/>
+      <w:lvlText w:val="%2."/>
+      <w:lvlJc w:val="left"/>
+      <w:pPr>
+        <w:ind w:left="1080" w:hanging="360"/>
+      </w:pPr>
+    </w:lvl>
+    <w:lvl w:ilvl="2" w:tplc="0409001B" w:tentative="1">
+      <w:start w:val="1"/>
+      <w:numFmt w:val="lowerRoman"/>
+      <w:lvlText w:val="%3."/>
+      <w:lvlJc w:val="right"/>
+      <w:pPr>
+        <w:ind w:left="1800" w:hanging="180"/>
+      </w:pPr>
+    </w:lvl>
+    <w:lvl w:ilvl="3" w:tplc="0409000F" w:tentative="1">
+      <w:start w:val="1"/>
+      <w:numFmt w:val="decimal"/>
+      <w:lvlText w:val="%4."/>
+      <w:lvlJc w:val="left"/>
+      <w:pPr>
+        <w:ind w:left="2520" w:hanging="360"/>
+      </w:pPr>
+    </w:lvl>
+    <w:lvl w:ilvl="4" w:tplc="04090019" w:tentative="1">
+      <w:start w:val="1"/>
+      <w:numFmt w:val="lowerLetter"/>
+      <w:lvlText w:val="%5."/>
+      <w:lvlJc w:val="left"/>
+      <w:pPr>
+        <w:ind w:left="3240" w:hanging="360"/>
+      </w:pPr>
+    </w:lvl>
+    <w:lvl w:ilvl="5" w:tplc="0409001B" w:tentative="1">
+      <w:start w:val="1"/>
+      <w:numFmt w:val="lowerRoman"/>
+      <w:lvlText w:val="%6."/>
+      <w:lvlJc w:val="right"/>
+      <w:pPr>
+        <w:ind w:left="3960" w:hanging="180"/>
+      </w:pPr>
+    </w:lvl>
+    <w:lvl w:ilvl="6" w:tplc="0409000F" w:tentative="1">
+      <w:start w:val="1"/>
+      <w:numFmt w:val="decimal"/>
+      <w:lvlText w:val="%7."/>
+      <w:lvlJc w:val="left"/>
+      <w:pPr>
+        <w:ind w:left="4680" w:hanging="360"/>
+      </w:pPr>
+    </w:lvl>
+    <w:lvl w:ilvl="7" w:tplc="04090019" w:tentative="1">
+      <w:start w:val="1"/>
+      <w:numFmt w:val="lowerLetter"/>
+      <w:lvlText w:val="%8."/>
+      <w:lvlJc w:val="left"/>
+      <w:pPr>
+        <w:ind w:left="5400" w:hanging="360"/>
+      </w:pPr>
+    </w:lvl>
+    <w:lvl w:ilvl="8" w:tplc="0409001B" w:tentative="1">
+      <w:start w:val="1"/>
+      <w:numFmt w:val="lowerRoman"/>
+      <w:lvlText w:val="%9."/>
+      <w:lvlJc w:val="right"/>
+      <w:pPr>
+        <w:ind w:left="6120" w:hanging="180"/>
+      </w:pPr>
+    </w:lvl>
+  </w:abstractNum>
+  <w:abstractNum w:abstractNumId="8">
     <w:nsid w:val="584106A6"/>
     <w:multiLevelType w:val="hybridMultilevel"/>
     <w:tmpl w:val="816EEC82"/>
@@ -6800,7 +6302,7 @@
       </w:pPr>
     </w:lvl>
   </w:abstractNum>
-  <w:abstractNum w:abstractNumId="8">
+  <w:abstractNum w:abstractNumId="9">
     <w:nsid w:val="65373B0F"/>
     <w:multiLevelType w:val="multilevel"/>
     <w:tmpl w:val="ED101DC2"/>
@@ -6886,7 +6388,7 @@
       </w:pPr>
     </w:lvl>
   </w:abstractNum>
-  <w:abstractNum w:abstractNumId="9">
+  <w:abstractNum w:abstractNumId="10">
     <w:nsid w:val="65732819"/>
     <w:multiLevelType w:val="multilevel"/>
     <w:tmpl w:val="0409001F"/>
@@ -6972,7 +6474,7 @@
       </w:pPr>
     </w:lvl>
   </w:abstractNum>
-  <w:abstractNum w:abstractNumId="10">
+  <w:abstractNum w:abstractNumId="11">
     <w:nsid w:val="6B02744B"/>
     <w:multiLevelType w:val="hybridMultilevel"/>
     <w:tmpl w:val="BC56DFBC"/>
@@ -7084,7 +6586,7 @@
       </w:rPr>
     </w:lvl>
   </w:abstractNum>
-  <w:abstractNum w:abstractNumId="11">
+  <w:abstractNum w:abstractNumId="12">
     <w:nsid w:val="743C64D0"/>
     <w:multiLevelType w:val="hybridMultilevel"/>
     <w:tmpl w:val="776E5D82"/>
@@ -7170,7 +6672,7 @@
       </w:pPr>
     </w:lvl>
   </w:abstractNum>
-  <w:abstractNum w:abstractNumId="12">
+  <w:abstractNum w:abstractNumId="13">
     <w:nsid w:val="75F3444C"/>
     <w:multiLevelType w:val="hybridMultilevel"/>
     <w:tmpl w:val="D084E54C"/>
@@ -7256,7 +6758,7 @@
       </w:pPr>
     </w:lvl>
   </w:abstractNum>
-  <w:abstractNum w:abstractNumId="13">
+  <w:abstractNum w:abstractNumId="14">
     <w:nsid w:val="7ECC2236"/>
     <w:multiLevelType w:val="hybridMultilevel"/>
     <w:tmpl w:val="4566E71E"/>
@@ -7343,7 +6845,7 @@
     </w:lvl>
   </w:abstractNum>
   <w:num w:numId="1">
-    <w:abstractNumId w:val="10"/>
+    <w:abstractNumId w:val="11"/>
   </w:num>
   <w:num w:numId="2">
     <w:abstractNumId w:val="5"/>
@@ -7352,22 +6854,22 @@
     <w:abstractNumId w:val="4"/>
   </w:num>
   <w:num w:numId="4">
-    <w:abstractNumId w:val="11"/>
+    <w:abstractNumId w:val="12"/>
   </w:num>
   <w:num w:numId="5">
     <w:abstractNumId w:val="0"/>
   </w:num>
   <w:num w:numId="6">
-    <w:abstractNumId w:val="12"/>
+    <w:abstractNumId w:val="13"/>
   </w:num>
   <w:num w:numId="7">
     <w:abstractNumId w:val="3"/>
   </w:num>
   <w:num w:numId="8">
-    <w:abstractNumId w:val="9"/>
+    <w:abstractNumId w:val="10"/>
   </w:num>
   <w:num w:numId="9">
-    <w:abstractNumId w:val="8"/>
+    <w:abstractNumId w:val="9"/>
   </w:num>
   <w:num w:numId="10">
     <w:abstractNumId w:val="1"/>
@@ -7376,13 +6878,16 @@
     <w:abstractNumId w:val="2"/>
   </w:num>
   <w:num w:numId="12">
-    <w:abstractNumId w:val="13"/>
+    <w:abstractNumId w:val="14"/>
   </w:num>
   <w:num w:numId="13">
-    <w:abstractNumId w:val="7"/>
+    <w:abstractNumId w:val="8"/>
   </w:num>
   <w:num w:numId="14">
     <w:abstractNumId w:val="6"/>
+  </w:num>
+  <w:num w:numId="15">
+    <w:abstractNumId w:val="7"/>
   </w:num>
 </w:numbering>
 </file>

</xml_diff>